<commit_message>
integrador - UML completo
</commit_message>
<xml_diff>
--- a/TPINTEGRADOR/Trabajo Práctico grupal integrador-Copiar.docx
+++ b/TPINTEGRADOR/Trabajo Práctico grupal integrador-Copiar.docx
@@ -43,8 +43,8 @@
         <mc:AlternateContent>
           <mc:Choice Requires="wps">
             <w:drawing>
-              <wp:inline distT="0" distB="0" distL="114300" distR="114300">
-                <wp:extent cx="1270" cy="1270"/>
+              <wp:inline distT="0" distB="0" distL="0" distR="0">
+                <wp:extent cx="1905" cy="1905"/>
                 <wp:effectExtent l="0" t="0" r="0" b="0"/>
                 <wp:docPr id="1" name=""/>
                 <a:graphic xmlns:a="http://schemas.openxmlformats.org/drawingml/2006/main">
@@ -54,7 +54,7 @@
                       <wps:spPr>
                         <a:xfrm>
                           <a:off x="0" y="0"/>
-                          <a:ext cx="720" cy="720"/>
+                          <a:ext cx="1440" cy="1440"/>
                         </a:xfrm>
                         <a:custGeom>
                           <a:avLst/>
@@ -123,53 +123,7 @@
             </w:drawing>
           </mc:Choice>
           <mc:Fallback>
-            <w:pict>
-              <v:shapetype id="shapetype_12" coordsize="21600,21600" o:spt="12" adj="4125" path="m@9@13l@24@27l10800,l@25@27l@12@13l@26@28l@11@14l10800@29l@10@14l@23@28xe">
-                <v:stroke joinstyle="miter"/>
-                <v:formulas>
-                  <v:f eqn="val #0"/>
-                  <v:f eqn="prod 1 22712 2"/>
-                  <v:f eqn="prod 1 23880 2"/>
-                  <v:f eqn="sumangle 0 18 0"/>
-                  <v:f eqn="cos @1 @3"/>
-                  <v:f eqn="sumangle 0 306 0"/>
-                  <v:f eqn="cos @1 @5"/>
-                  <v:f eqn="sin @2 @3"/>
-                  <v:f eqn="sin @2 @5"/>
-                  <v:f eqn="sum 10800 0 @4"/>
-                  <v:f eqn="sum 10800 0 @6"/>
-                  <v:f eqn="sum 10800 @6 0"/>
-                  <v:f eqn="sum 10800 @4 0"/>
-                  <v:f eqn="sum @2 0 @7"/>
-                  <v:f eqn="sum @2 0 @8"/>
-                  <v:f eqn="prod @1 @0 10800"/>
-                  <v:f eqn="prod @2 @0 10800"/>
-                  <v:f eqn="sumangle 0 342 0"/>
-                  <v:f eqn="cos @15 @17"/>
-                  <v:f eqn="sumangle 0 54 0"/>
-                  <v:f eqn="cos @15 @19"/>
-                  <v:f eqn="sin @16 @19"/>
-                  <v:f eqn="sin @16 @17"/>
-                  <v:f eqn="sum 10800 0 @18"/>
-                  <v:f eqn="sum 10800 0 @20"/>
-                  <v:f eqn="sum 10800 @20 0"/>
-                  <v:f eqn="sum 10800 @18 0"/>
-                  <v:f eqn="sum @2 0 @21"/>
-                  <v:f eqn="sum @2 0 @22"/>
-                  <v:f eqn="sum @2 @16 0"/>
-                  <v:f eqn="sum @2 0 @16"/>
-                </v:formulas>
-                <v:path gradientshapeok="t" o:connecttype="rect" textboxrect="@23,@27,@26,@29"/>
-                <v:handles>
-                  <v:h position="10800,@30"/>
-                </v:handles>
-              </v:shapetype>
-              <v:shape id="shape_0" fillcolor="white" stroked="t" style="position:absolute;margin-left:0pt;margin-top:-0.1pt;width:0pt;height:0pt;mso-position-vertical:top" type="shapetype_12">
-                <w10:wrap type="none"/>
-                <v:fill o:detectmouseclick="t" type="solid" color2="black"/>
-                <v:stroke color="black" joinstyle="miter" endcap="flat"/>
-              </v:shape>
-            </w:pict>
+            <w:pict/>
           </mc:Fallback>
         </mc:AlternateContent>
       </w:r>
@@ -8790,20 +8744,7 @@
           <w:sz w:val="22"/>
           <w:highlight w:val="yellow"/>
         </w:rPr>
-        <w:t xml:space="preserve">veterinaria. </w:t>
-      </w:r>
-      <w:r>
-        <w:rPr>
-          <w:rFonts w:eastAsia="Arial" w:cs="Arial" w:ascii="Arial" w:hAnsi="Arial"/>
-          <w:bCs/>
-          <w:color w:val="000000"/>
-          <w:spacing w:val="8"/>
-          <w:w w:val="91"/>
-          <w:kern w:val="0"/>
-          <w:sz w:val="22"/>
-          <w:highlight w:val="yellow"/>
-        </w:rPr>
-        <w:t>SINGLETON</w:t>
+        <w:t>veterinaria. SINGLETON</w:t>
       </w:r>
     </w:p>
     <w:p>
@@ -8825,7 +8766,7 @@
           <w:spacing w:val="0"/>
           <w:kern w:val="0"/>
           <w:sz w:val="22"/>
-          <w:highlight w:val="blue"/>
+          <w:highlight w:val="darkYellow"/>
         </w:rPr>
         <w:t>Al</w:t>
       </w:r>
@@ -8837,19 +8778,19 @@
           <w:w w:val="100"/>
           <w:kern w:val="0"/>
           <w:sz w:val="22"/>
-          <w:highlight w:val="blue"/>
-        </w:rPr>
-        <w:t xml:space="preserve"> </w:t>
-      </w:r>
-      <w:r>
-        <w:rPr>
-          <w:rFonts w:eastAsia="Arial" w:cs="Arial" w:ascii="Arial" w:hAnsi="Arial"/>
-          <w:bCs/>
-          <w:color w:val="000000"/>
-          <w:spacing w:val="0"/>
-          <w:kern w:val="0"/>
-          <w:sz w:val="22"/>
-          <w:highlight w:val="blue"/>
+          <w:highlight w:val="darkYellow"/>
+        </w:rPr>
+        <w:t xml:space="preserve"> </w:t>
+      </w:r>
+      <w:r>
+        <w:rPr>
+          <w:rFonts w:eastAsia="Arial" w:cs="Arial" w:ascii="Arial" w:hAnsi="Arial"/>
+          <w:bCs/>
+          <w:color w:val="000000"/>
+          <w:spacing w:val="0"/>
+          <w:kern w:val="0"/>
+          <w:sz w:val="22"/>
+          <w:highlight w:val="darkYellow"/>
         </w:rPr>
         <w:t>momento</w:t>
       </w:r>
@@ -8861,19 +8802,19 @@
           <w:w w:val="99"/>
           <w:kern w:val="0"/>
           <w:sz w:val="22"/>
-          <w:highlight w:val="blue"/>
-        </w:rPr>
-        <w:t xml:space="preserve"> </w:t>
-      </w:r>
-      <w:r>
-        <w:rPr>
-          <w:rFonts w:eastAsia="Arial" w:cs="Arial" w:ascii="Arial" w:hAnsi="Arial"/>
-          <w:bCs/>
-          <w:color w:val="000000"/>
-          <w:spacing w:val="0"/>
-          <w:kern w:val="0"/>
-          <w:sz w:val="22"/>
-          <w:highlight w:val="blue"/>
+          <w:highlight w:val="darkYellow"/>
+        </w:rPr>
+        <w:t xml:space="preserve"> </w:t>
+      </w:r>
+      <w:r>
+        <w:rPr>
+          <w:rFonts w:eastAsia="Arial" w:cs="Arial" w:ascii="Arial" w:hAnsi="Arial"/>
+          <w:bCs/>
+          <w:color w:val="000000"/>
+          <w:spacing w:val="0"/>
+          <w:kern w:val="0"/>
+          <w:sz w:val="22"/>
+          <w:highlight w:val="darkYellow"/>
         </w:rPr>
         <w:t>de</w:t>
       </w:r>
@@ -8885,7 +8826,7 @@
           <w:w w:val="98"/>
           <w:kern w:val="0"/>
           <w:sz w:val="22"/>
-          <w:highlight w:val="blue"/>
+          <w:highlight w:val="darkYellow"/>
         </w:rPr>
         <w:t xml:space="preserve"> </w:t>
       </w:r>
@@ -8898,7 +8839,7 @@
           <w:w w:val="90"/>
           <w:kern w:val="0"/>
           <w:sz w:val="22"/>
-          <w:highlight w:val="blue"/>
+          <w:highlight w:val="darkYellow"/>
         </w:rPr>
         <w:t>facturar</w:t>
       </w:r>
@@ -8910,7 +8851,7 @@
           <w:w w:val="87"/>
           <w:kern w:val="0"/>
           <w:sz w:val="22"/>
-          <w:highlight w:val="blue"/>
+          <w:highlight w:val="darkYellow"/>
         </w:rPr>
         <w:t xml:space="preserve"> </w:t>
       </w:r>
@@ -8923,7 +8864,7 @@
           <w:w w:val="105"/>
           <w:kern w:val="0"/>
           <w:sz w:val="22"/>
-          <w:highlight w:val="blue"/>
+          <w:highlight w:val="darkYellow"/>
         </w:rPr>
         <w:t>los</w:t>
       </w:r>
@@ -8935,7 +8876,7 @@
           <w:w w:val="98"/>
           <w:kern w:val="0"/>
           <w:sz w:val="22"/>
-          <w:highlight w:val="blue"/>
+          <w:highlight w:val="darkYellow"/>
         </w:rPr>
         <w:t xml:space="preserve"> </w:t>
       </w:r>
@@ -8948,7 +8889,7 @@
           <w:w w:val="100"/>
           <w:kern w:val="0"/>
           <w:sz w:val="22"/>
-          <w:highlight w:val="blue"/>
+          <w:highlight w:val="darkYellow"/>
         </w:rPr>
         <w:t>servicios</w:t>
       </w:r>
@@ -8960,19 +8901,19 @@
           <w:w w:val="97"/>
           <w:kern w:val="0"/>
           <w:sz w:val="22"/>
-          <w:highlight w:val="blue"/>
-        </w:rPr>
-        <w:t xml:space="preserve"> </w:t>
-      </w:r>
-      <w:r>
-        <w:rPr>
-          <w:rFonts w:eastAsia="Arial" w:cs="Arial" w:ascii="Arial" w:hAnsi="Arial"/>
-          <w:bCs/>
-          <w:color w:val="000000"/>
-          <w:spacing w:val="0"/>
-          <w:kern w:val="0"/>
-          <w:sz w:val="22"/>
-          <w:highlight w:val="blue"/>
+          <w:highlight w:val="darkYellow"/>
+        </w:rPr>
+        <w:t xml:space="preserve"> </w:t>
+      </w:r>
+      <w:r>
+        <w:rPr>
+          <w:rFonts w:eastAsia="Arial" w:cs="Arial" w:ascii="Arial" w:hAnsi="Arial"/>
+          <w:bCs/>
+          <w:color w:val="000000"/>
+          <w:spacing w:val="0"/>
+          <w:kern w:val="0"/>
+          <w:sz w:val="22"/>
+          <w:highlight w:val="darkYellow"/>
         </w:rPr>
         <w:t>realizados,</w:t>
       </w:r>
@@ -8984,19 +8925,19 @@
           <w:spacing w:val="1"/>
           <w:kern w:val="0"/>
           <w:sz w:val="22"/>
-          <w:highlight w:val="blue"/>
-        </w:rPr>
-        <w:t xml:space="preserve"> </w:t>
-      </w:r>
-      <w:r>
-        <w:rPr>
-          <w:rFonts w:eastAsia="Arial" w:cs="Arial" w:ascii="Arial" w:hAnsi="Arial"/>
-          <w:bCs/>
-          <w:color w:val="000000"/>
-          <w:spacing w:val="0"/>
-          <w:kern w:val="0"/>
-          <w:sz w:val="22"/>
-          <w:highlight w:val="blue"/>
+          <w:highlight w:val="darkYellow"/>
+        </w:rPr>
+        <w:t xml:space="preserve"> </w:t>
+      </w:r>
+      <w:r>
+        <w:rPr>
+          <w:rFonts w:eastAsia="Arial" w:cs="Arial" w:ascii="Arial" w:hAnsi="Arial"/>
+          <w:bCs/>
+          <w:color w:val="000000"/>
+          <w:spacing w:val="0"/>
+          <w:kern w:val="0"/>
+          <w:sz w:val="22"/>
+          <w:highlight w:val="darkYellow"/>
         </w:rPr>
         <w:t>la</w:t>
       </w:r>
@@ -9008,19 +8949,19 @@
           <w:w w:val="99"/>
           <w:kern w:val="0"/>
           <w:sz w:val="22"/>
-          <w:highlight w:val="blue"/>
-        </w:rPr>
-        <w:t xml:space="preserve"> </w:t>
-      </w:r>
-      <w:r>
-        <w:rPr>
-          <w:rFonts w:eastAsia="Arial" w:cs="Arial" w:ascii="Arial" w:hAnsi="Arial"/>
-          <w:bCs/>
-          <w:color w:val="000000"/>
-          <w:spacing w:val="0"/>
-          <w:kern w:val="0"/>
-          <w:sz w:val="22"/>
-          <w:highlight w:val="blue"/>
+          <w:highlight w:val="darkYellow"/>
+        </w:rPr>
+        <w:t xml:space="preserve"> </w:t>
+      </w:r>
+      <w:r>
+        <w:rPr>
+          <w:rFonts w:eastAsia="Arial" w:cs="Arial" w:ascii="Arial" w:hAnsi="Arial"/>
+          <w:bCs/>
+          <w:color w:val="000000"/>
+          <w:spacing w:val="0"/>
+          <w:kern w:val="0"/>
+          <w:sz w:val="22"/>
+          <w:highlight w:val="darkYellow"/>
         </w:rPr>
         <w:t>veterinaria</w:t>
       </w:r>
@@ -9032,7 +8973,7 @@
           <w:w w:val="98"/>
           <w:kern w:val="0"/>
           <w:sz w:val="22"/>
-          <w:highlight w:val="blue"/>
+          <w:highlight w:val="darkYellow"/>
         </w:rPr>
         <w:t xml:space="preserve"> </w:t>
       </w:r>
@@ -9045,7 +8986,7 @@
           <w:w w:val="99"/>
           <w:kern w:val="0"/>
           <w:sz w:val="22"/>
-          <w:highlight w:val="blue"/>
+          <w:highlight w:val="darkYellow"/>
         </w:rPr>
         <w:t>deberá</w:t>
       </w:r>
@@ -9057,7 +8998,7 @@
           <w:w w:val="98"/>
           <w:kern w:val="0"/>
           <w:sz w:val="22"/>
-          <w:highlight w:val="blue"/>
+          <w:highlight w:val="darkYellow"/>
         </w:rPr>
         <w:t xml:space="preserve"> </w:t>
       </w:r>
@@ -9070,7 +9011,7 @@
           <w:w w:val="97"/>
           <w:kern w:val="0"/>
           <w:sz w:val="22"/>
-          <w:highlight w:val="blue"/>
+          <w:highlight w:val="darkYellow"/>
         </w:rPr>
         <w:t>poder</w:t>
       </w:r>
@@ -9082,19 +9023,19 @@
           <w:w w:val="95"/>
           <w:kern w:val="0"/>
           <w:sz w:val="22"/>
-          <w:highlight w:val="blue"/>
-        </w:rPr>
-        <w:t xml:space="preserve"> </w:t>
-      </w:r>
-      <w:r>
-        <w:rPr>
-          <w:rFonts w:eastAsia="Arial" w:cs="Arial" w:ascii="Arial" w:hAnsi="Arial"/>
-          <w:bCs/>
-          <w:color w:val="000000"/>
-          <w:spacing w:val="0"/>
-          <w:kern w:val="0"/>
-          <w:sz w:val="22"/>
-          <w:highlight w:val="blue"/>
+          <w:highlight w:val="darkYellow"/>
+        </w:rPr>
+        <w:t xml:space="preserve"> </w:t>
+      </w:r>
+      <w:r>
+        <w:rPr>
+          <w:rFonts w:eastAsia="Arial" w:cs="Arial" w:ascii="Arial" w:hAnsi="Arial"/>
+          <w:bCs/>
+          <w:color w:val="000000"/>
+          <w:spacing w:val="0"/>
+          <w:kern w:val="0"/>
+          <w:sz w:val="22"/>
+          <w:highlight w:val="darkYellow"/>
         </w:rPr>
         <w:t>ofrecer</w:t>
       </w:r>
@@ -9106,19 +9047,19 @@
           <w:w w:val="100"/>
           <w:kern w:val="0"/>
           <w:sz w:val="22"/>
-          <w:highlight w:val="blue"/>
-        </w:rPr>
-        <w:t xml:space="preserve"> </w:t>
-      </w:r>
-      <w:r>
-        <w:rPr>
-          <w:rFonts w:eastAsia="Arial" w:cs="Arial" w:ascii="Arial" w:hAnsi="Arial"/>
-          <w:bCs/>
-          <w:color w:val="000000"/>
-          <w:spacing w:val="0"/>
-          <w:kern w:val="0"/>
-          <w:sz w:val="22"/>
-          <w:highlight w:val="blue"/>
+          <w:highlight w:val="darkYellow"/>
+        </w:rPr>
+        <w:t xml:space="preserve"> </w:t>
+      </w:r>
+      <w:r>
+        <w:rPr>
+          <w:rFonts w:eastAsia="Arial" w:cs="Arial" w:ascii="Arial" w:hAnsi="Arial"/>
+          <w:bCs/>
+          <w:color w:val="000000"/>
+          <w:spacing w:val="0"/>
+          <w:kern w:val="0"/>
+          <w:sz w:val="22"/>
+          <w:highlight w:val="darkYellow"/>
         </w:rPr>
         <w:t>tanto</w:t>
       </w:r>
@@ -9130,7 +9071,7 @@
           <w:w w:val="99"/>
           <w:kern w:val="0"/>
           <w:sz w:val="22"/>
-          <w:highlight w:val="blue"/>
+          <w:highlight w:val="darkYellow"/>
         </w:rPr>
         <w:t xml:space="preserve"> </w:t>
       </w:r>
@@ -9143,7 +9084,7 @@
           <w:w w:val="90"/>
           <w:kern w:val="0"/>
           <w:sz w:val="22"/>
-          <w:highlight w:val="blue"/>
+          <w:highlight w:val="darkYellow"/>
         </w:rPr>
         <w:t>tratamientos</w:t>
       </w:r>
@@ -9155,7 +9096,7 @@
           <w:w w:val="83"/>
           <w:kern w:val="0"/>
           <w:sz w:val="22"/>
-          <w:highlight w:val="blue"/>
+          <w:highlight w:val="darkYellow"/>
         </w:rPr>
         <w:t xml:space="preserve"> </w:t>
       </w:r>
@@ -9168,7 +9109,7 @@
           <w:w w:val="100"/>
           <w:kern w:val="0"/>
           <w:sz w:val="22"/>
-          <w:highlight w:val="blue"/>
+          <w:highlight w:val="darkYellow"/>
         </w:rPr>
         <w:t>individuales</w:t>
       </w:r>
@@ -9180,7 +9121,7 @@
           <w:w w:val="97"/>
           <w:kern w:val="0"/>
           <w:sz w:val="22"/>
-          <w:highlight w:val="blue"/>
+          <w:highlight w:val="darkYellow"/>
         </w:rPr>
         <w:t xml:space="preserve"> </w:t>
       </w:r>
@@ -9193,7 +9134,7 @@
           <w:w w:val="101"/>
           <w:kern w:val="0"/>
           <w:sz w:val="22"/>
-          <w:highlight w:val="blue"/>
+          <w:highlight w:val="darkYellow"/>
         </w:rPr>
         <w:t>como</w:t>
       </w:r>
@@ -9205,19 +9146,19 @@
           <w:w w:val="100"/>
           <w:kern w:val="0"/>
           <w:sz w:val="22"/>
-          <w:highlight w:val="blue"/>
-        </w:rPr>
-        <w:t xml:space="preserve"> </w:t>
-      </w:r>
-      <w:r>
-        <w:rPr>
-          <w:rFonts w:eastAsia="Arial" w:cs="Arial" w:ascii="Arial" w:hAnsi="Arial"/>
-          <w:bCs/>
-          <w:color w:val="000000"/>
-          <w:spacing w:val="0"/>
-          <w:kern w:val="0"/>
-          <w:sz w:val="22"/>
-          <w:highlight w:val="blue"/>
+          <w:highlight w:val="darkYellow"/>
+        </w:rPr>
+        <w:t xml:space="preserve"> </w:t>
+      </w:r>
+      <w:r>
+        <w:rPr>
+          <w:rFonts w:eastAsia="Arial" w:cs="Arial" w:ascii="Arial" w:hAnsi="Arial"/>
+          <w:bCs/>
+          <w:color w:val="000000"/>
+          <w:spacing w:val="0"/>
+          <w:kern w:val="0"/>
+          <w:sz w:val="22"/>
+          <w:highlight w:val="darkYellow"/>
         </w:rPr>
         <w:t>conjuntos</w:t>
       </w:r>
@@ -9229,19 +9170,19 @@
           <w:w w:val="99"/>
           <w:kern w:val="0"/>
           <w:sz w:val="22"/>
-          <w:highlight w:val="blue"/>
-        </w:rPr>
-        <w:t xml:space="preserve"> </w:t>
-      </w:r>
-      <w:r>
-        <w:rPr>
-          <w:rFonts w:eastAsia="Arial" w:cs="Arial" w:ascii="Arial" w:hAnsi="Arial"/>
-          <w:bCs/>
-          <w:color w:val="000000"/>
-          <w:spacing w:val="0"/>
-          <w:kern w:val="0"/>
-          <w:sz w:val="22"/>
-          <w:highlight w:val="blue"/>
+          <w:highlight w:val="darkYellow"/>
+        </w:rPr>
+        <w:t xml:space="preserve"> </w:t>
+      </w:r>
+      <w:r>
+        <w:rPr>
+          <w:rFonts w:eastAsia="Arial" w:cs="Arial" w:ascii="Arial" w:hAnsi="Arial"/>
+          <w:bCs/>
+          <w:color w:val="000000"/>
+          <w:spacing w:val="0"/>
+          <w:kern w:val="0"/>
+          <w:sz w:val="22"/>
+          <w:highlight w:val="darkYellow"/>
         </w:rPr>
         <w:t>de</w:t>
       </w:r>
@@ -9253,7 +9194,7 @@
           <w:w w:val="98"/>
           <w:kern w:val="0"/>
           <w:sz w:val="22"/>
-          <w:highlight w:val="blue"/>
+          <w:highlight w:val="darkYellow"/>
         </w:rPr>
         <w:t xml:space="preserve"> </w:t>
       </w:r>
@@ -9266,7 +9207,7 @@
           <w:w w:val="90"/>
           <w:kern w:val="0"/>
           <w:sz w:val="22"/>
-          <w:highlight w:val="blue"/>
+          <w:highlight w:val="darkYellow"/>
         </w:rPr>
         <w:t>tratamientos</w:t>
       </w:r>
@@ -9278,7 +9219,7 @@
           <w:w w:val="82"/>
           <w:kern w:val="0"/>
           <w:sz w:val="22"/>
-          <w:highlight w:val="blue"/>
+          <w:highlight w:val="darkYellow"/>
         </w:rPr>
         <w:t xml:space="preserve"> </w:t>
       </w:r>
@@ -9291,7 +9232,7 @@
           <w:w w:val="102"/>
           <w:kern w:val="0"/>
           <w:sz w:val="22"/>
-          <w:highlight w:val="blue"/>
+          <w:highlight w:val="darkYellow"/>
         </w:rPr>
         <w:t>que</w:t>
       </w:r>
@@ -9303,19 +9244,19 @@
           <w:w w:val="100"/>
           <w:kern w:val="0"/>
           <w:sz w:val="22"/>
-          <w:highlight w:val="blue"/>
-        </w:rPr>
-        <w:t xml:space="preserve"> </w:t>
-      </w:r>
-      <w:r>
-        <w:rPr>
-          <w:rFonts w:eastAsia="Arial" w:cs="Arial" w:ascii="Arial" w:hAnsi="Arial"/>
-          <w:bCs/>
-          <w:color w:val="000000"/>
-          <w:spacing w:val="0"/>
-          <w:kern w:val="0"/>
-          <w:sz w:val="22"/>
-          <w:highlight w:val="blue"/>
+          <w:highlight w:val="darkYellow"/>
+        </w:rPr>
+        <w:t xml:space="preserve"> </w:t>
+      </w:r>
+      <w:r>
+        <w:rPr>
+          <w:rFonts w:eastAsia="Arial" w:cs="Arial" w:ascii="Arial" w:hAnsi="Arial"/>
+          <w:bCs/>
+          <w:color w:val="000000"/>
+          <w:spacing w:val="0"/>
+          <w:kern w:val="0"/>
+          <w:sz w:val="22"/>
+          <w:highlight w:val="darkYellow"/>
         </w:rPr>
         <w:t>incluyan</w:t>
       </w:r>
@@ -9327,19 +9268,19 @@
           <w:w w:val="99"/>
           <w:kern w:val="0"/>
           <w:sz w:val="22"/>
-          <w:highlight w:val="blue"/>
-        </w:rPr>
-        <w:t xml:space="preserve"> </w:t>
-      </w:r>
-      <w:r>
-        <w:rPr>
-          <w:rFonts w:eastAsia="Arial" w:cs="Arial" w:ascii="Arial" w:hAnsi="Arial"/>
-          <w:bCs/>
-          <w:color w:val="000000"/>
-          <w:spacing w:val="0"/>
-          <w:kern w:val="0"/>
-          <w:sz w:val="22"/>
-          <w:highlight w:val="blue"/>
+          <w:highlight w:val="darkYellow"/>
+        </w:rPr>
+        <w:t xml:space="preserve"> </w:t>
+      </w:r>
+      <w:r>
+        <w:rPr>
+          <w:rFonts w:eastAsia="Arial" w:cs="Arial" w:ascii="Arial" w:hAnsi="Arial"/>
+          <w:bCs/>
+          <w:color w:val="000000"/>
+          <w:spacing w:val="0"/>
+          <w:kern w:val="0"/>
+          <w:sz w:val="22"/>
+          <w:highlight w:val="darkYellow"/>
         </w:rPr>
         <w:t>varios</w:t>
       </w:r>
@@ -9351,19 +9292,19 @@
           <w:spacing w:val="61"/>
           <w:kern w:val="0"/>
           <w:sz w:val="22"/>
-          <w:highlight w:val="blue"/>
-        </w:rPr>
-        <w:t xml:space="preserve"> </w:t>
-      </w:r>
-      <w:r>
-        <w:rPr>
-          <w:rFonts w:eastAsia="Arial" w:cs="Arial" w:ascii="Arial" w:hAnsi="Arial"/>
-          <w:bCs/>
-          <w:color w:val="000000"/>
-          <w:spacing w:val="0"/>
-          <w:kern w:val="0"/>
-          <w:sz w:val="22"/>
-          <w:highlight w:val="blue"/>
+          <w:highlight w:val="darkYellow"/>
+        </w:rPr>
+        <w:t xml:space="preserve"> </w:t>
+      </w:r>
+      <w:r>
+        <w:rPr>
+          <w:rFonts w:eastAsia="Arial" w:cs="Arial" w:ascii="Arial" w:hAnsi="Arial"/>
+          <w:bCs/>
+          <w:color w:val="000000"/>
+          <w:spacing w:val="0"/>
+          <w:kern w:val="0"/>
+          <w:sz w:val="22"/>
+          <w:highlight w:val="darkYellow"/>
         </w:rPr>
         <w:t>procedimientos</w:t>
       </w:r>
@@ -9375,19 +9316,19 @@
           <w:w w:val="99"/>
           <w:kern w:val="0"/>
           <w:sz w:val="22"/>
-          <w:highlight w:val="blue"/>
-        </w:rPr>
-        <w:t xml:space="preserve"> </w:t>
-      </w:r>
-      <w:r>
-        <w:rPr>
-          <w:rFonts w:eastAsia="Arial" w:cs="Arial" w:ascii="Arial" w:hAnsi="Arial"/>
-          <w:bCs/>
-          <w:color w:val="000000"/>
-          <w:spacing w:val="0"/>
-          <w:kern w:val="0"/>
-          <w:sz w:val="22"/>
-          <w:highlight w:val="blue"/>
+          <w:highlight w:val="darkYellow"/>
+        </w:rPr>
+        <w:t xml:space="preserve"> </w:t>
+      </w:r>
+      <w:r>
+        <w:rPr>
+          <w:rFonts w:eastAsia="Arial" w:cs="Arial" w:ascii="Arial" w:hAnsi="Arial"/>
+          <w:bCs/>
+          <w:color w:val="000000"/>
+          <w:spacing w:val="0"/>
+          <w:kern w:val="0"/>
+          <w:sz w:val="22"/>
+          <w:highlight w:val="darkYellow"/>
         </w:rPr>
         <w:t>a</w:t>
       </w:r>
@@ -9399,7 +9340,7 @@
           <w:w w:val="98"/>
           <w:kern w:val="0"/>
           <w:sz w:val="22"/>
-          <w:highlight w:val="blue"/>
+          <w:highlight w:val="darkYellow"/>
         </w:rPr>
         <w:t xml:space="preserve"> </w:t>
       </w:r>
@@ -9412,7 +9353,7 @@
           <w:w w:val="91"/>
           <w:kern w:val="0"/>
           <w:sz w:val="22"/>
-          <w:highlight w:val="blue"/>
+          <w:highlight w:val="darkYellow"/>
         </w:rPr>
         <w:t>realizar</w:t>
       </w:r>
@@ -9424,19 +9365,19 @@
           <w:w w:val="86"/>
           <w:kern w:val="0"/>
           <w:sz w:val="22"/>
-          <w:highlight w:val="blue"/>
-        </w:rPr>
-        <w:t xml:space="preserve"> </w:t>
-      </w:r>
-      <w:r>
-        <w:rPr>
-          <w:rFonts w:eastAsia="Arial" w:cs="Arial" w:ascii="Arial" w:hAnsi="Arial"/>
-          <w:bCs/>
-          <w:color w:val="000000"/>
-          <w:spacing w:val="0"/>
-          <w:kern w:val="0"/>
-          <w:sz w:val="22"/>
-          <w:highlight w:val="blue"/>
+          <w:highlight w:val="darkYellow"/>
+        </w:rPr>
+        <w:t xml:space="preserve"> </w:t>
+      </w:r>
+      <w:r>
+        <w:rPr>
+          <w:rFonts w:eastAsia="Arial" w:cs="Arial" w:ascii="Arial" w:hAnsi="Arial"/>
+          <w:bCs/>
+          <w:color w:val="000000"/>
+          <w:spacing w:val="0"/>
+          <w:kern w:val="0"/>
+          <w:sz w:val="22"/>
+          <w:highlight w:val="darkYellow"/>
         </w:rPr>
         <w:t>por cada Doctor</w:t>
       </w:r>
@@ -9448,19 +9389,19 @@
           <w:w w:val="99"/>
           <w:kern w:val="0"/>
           <w:sz w:val="22"/>
-          <w:highlight w:val="blue"/>
-        </w:rPr>
-        <w:t xml:space="preserve"> </w:t>
-      </w:r>
-      <w:r>
-        <w:rPr>
-          <w:rFonts w:eastAsia="Arial" w:cs="Arial" w:ascii="Arial" w:hAnsi="Arial"/>
-          <w:bCs/>
-          <w:color w:val="000000"/>
-          <w:spacing w:val="0"/>
-          <w:kern w:val="0"/>
-          <w:sz w:val="22"/>
-          <w:highlight w:val="blue"/>
+          <w:highlight w:val="darkYellow"/>
+        </w:rPr>
+        <w:t xml:space="preserve"> </w:t>
+      </w:r>
+      <w:r>
+        <w:rPr>
+          <w:rFonts w:eastAsia="Arial" w:cs="Arial" w:ascii="Arial" w:hAnsi="Arial"/>
+          <w:bCs/>
+          <w:color w:val="000000"/>
+          <w:spacing w:val="0"/>
+          <w:kern w:val="0"/>
+          <w:sz w:val="22"/>
+          <w:highlight w:val="darkYellow"/>
         </w:rPr>
         <w:t>(como</w:t>
       </w:r>
@@ -9472,19 +9413,19 @@
           <w:w w:val="99"/>
           <w:kern w:val="0"/>
           <w:sz w:val="22"/>
-          <w:highlight w:val="blue"/>
-        </w:rPr>
-        <w:t xml:space="preserve"> </w:t>
-      </w:r>
-      <w:r>
-        <w:rPr>
-          <w:rFonts w:eastAsia="Arial" w:cs="Arial" w:ascii="Arial" w:hAnsi="Arial"/>
-          <w:bCs/>
-          <w:color w:val="000000"/>
-          <w:spacing w:val="0"/>
-          <w:kern w:val="0"/>
-          <w:sz w:val="22"/>
-          <w:highlight w:val="blue"/>
+          <w:highlight w:val="darkYellow"/>
+        </w:rPr>
+        <w:t xml:space="preserve"> </w:t>
+      </w:r>
+      <w:r>
+        <w:rPr>
+          <w:rFonts w:eastAsia="Arial" w:cs="Arial" w:ascii="Arial" w:hAnsi="Arial"/>
+          <w:bCs/>
+          <w:color w:val="000000"/>
+          <w:spacing w:val="0"/>
+          <w:kern w:val="0"/>
+          <w:sz w:val="22"/>
+          <w:highlight w:val="darkYellow"/>
         </w:rPr>
         <w:t>por</w:t>
       </w:r>
@@ -9496,7 +9437,7 @@
           <w:w w:val="98"/>
           <w:kern w:val="0"/>
           <w:sz w:val="22"/>
-          <w:highlight w:val="blue"/>
+          <w:highlight w:val="darkYellow"/>
         </w:rPr>
         <w:t xml:space="preserve"> </w:t>
       </w:r>
@@ -9509,7 +9450,7 @@
           <w:w w:val="96"/>
           <w:kern w:val="0"/>
           <w:sz w:val="22"/>
-          <w:highlight w:val="blue"/>
+          <w:highlight w:val="darkYellow"/>
         </w:rPr>
         <w:t>ejemplo,</w:t>
       </w:r>
@@ -9521,7 +9462,7 @@
           <w:w w:val="93"/>
           <w:kern w:val="0"/>
           <w:sz w:val="22"/>
-          <w:highlight w:val="blue"/>
+          <w:highlight w:val="darkYellow"/>
         </w:rPr>
         <w:t xml:space="preserve"> </w:t>
       </w:r>
@@ -9534,7 +9475,7 @@
           <w:w w:val="91"/>
           <w:kern w:val="0"/>
           <w:sz w:val="22"/>
-          <w:highlight w:val="blue"/>
+          <w:highlight w:val="darkYellow"/>
         </w:rPr>
         <w:t>Vacunar</w:t>
       </w:r>
@@ -9546,19 +9487,19 @@
           <w:w w:val="86"/>
           <w:kern w:val="0"/>
           <w:sz w:val="22"/>
-          <w:highlight w:val="blue"/>
-        </w:rPr>
-        <w:t xml:space="preserve"> </w:t>
-      </w:r>
-      <w:r>
-        <w:rPr>
-          <w:rFonts w:eastAsia="Arial" w:cs="Arial" w:ascii="Arial" w:hAnsi="Arial"/>
-          <w:bCs/>
-          <w:color w:val="000000"/>
-          <w:spacing w:val="0"/>
-          <w:kern w:val="0"/>
-          <w:sz w:val="22"/>
-          <w:highlight w:val="blue"/>
+          <w:highlight w:val="darkYellow"/>
+        </w:rPr>
+        <w:t xml:space="preserve"> </w:t>
+      </w:r>
+      <w:r>
+        <w:rPr>
+          <w:rFonts w:eastAsia="Arial" w:cs="Arial" w:ascii="Arial" w:hAnsi="Arial"/>
+          <w:bCs/>
+          <w:color w:val="000000"/>
+          <w:spacing w:val="0"/>
+          <w:kern w:val="0"/>
+          <w:sz w:val="22"/>
+          <w:highlight w:val="darkYellow"/>
         </w:rPr>
         <w:t>como tratamiento</w:t>
       </w:r>
@@ -9570,19 +9511,19 @@
           <w:w w:val="100"/>
           <w:kern w:val="0"/>
           <w:sz w:val="22"/>
-          <w:highlight w:val="blue"/>
-        </w:rPr>
-        <w:t xml:space="preserve"> </w:t>
-      </w:r>
-      <w:r>
-        <w:rPr>
-          <w:rFonts w:eastAsia="Arial" w:cs="Arial" w:ascii="Arial" w:hAnsi="Arial"/>
-          <w:bCs/>
-          <w:color w:val="000000"/>
-          <w:spacing w:val="0"/>
-          <w:kern w:val="0"/>
-          <w:sz w:val="22"/>
-          <w:highlight w:val="blue"/>
+          <w:highlight w:val="darkYellow"/>
+        </w:rPr>
+        <w:t xml:space="preserve"> </w:t>
+      </w:r>
+      <w:r>
+        <w:rPr>
+          <w:rFonts w:eastAsia="Arial" w:cs="Arial" w:ascii="Arial" w:hAnsi="Arial"/>
+          <w:bCs/>
+          <w:color w:val="000000"/>
+          <w:spacing w:val="0"/>
+          <w:kern w:val="0"/>
+          <w:sz w:val="22"/>
+          <w:highlight w:val="darkYellow"/>
         </w:rPr>
         <w:t>individual</w:t>
       </w:r>
@@ -9594,19 +9535,19 @@
           <w:w w:val="99"/>
           <w:kern w:val="0"/>
           <w:sz w:val="22"/>
-          <w:highlight w:val="blue"/>
-        </w:rPr>
-        <w:t xml:space="preserve"> </w:t>
-      </w:r>
-      <w:r>
-        <w:rPr>
-          <w:rFonts w:eastAsia="Arial" w:cs="Arial" w:ascii="Arial" w:hAnsi="Arial"/>
-          <w:bCs/>
-          <w:color w:val="000000"/>
-          <w:spacing w:val="0"/>
-          <w:kern w:val="0"/>
-          <w:sz w:val="22"/>
-          <w:highlight w:val="blue"/>
+          <w:highlight w:val="darkYellow"/>
+        </w:rPr>
+        <w:t xml:space="preserve"> </w:t>
+      </w:r>
+      <w:r>
+        <w:rPr>
+          <w:rFonts w:eastAsia="Arial" w:cs="Arial" w:ascii="Arial" w:hAnsi="Arial"/>
+          <w:bCs/>
+          <w:color w:val="000000"/>
+          <w:spacing w:val="0"/>
+          <w:kern w:val="0"/>
+          <w:sz w:val="22"/>
+          <w:highlight w:val="darkYellow"/>
         </w:rPr>
         <w:t>o</w:t>
       </w:r>
@@ -9618,7 +9559,7 @@
           <w:w w:val="99"/>
           <w:kern w:val="0"/>
           <w:sz w:val="22"/>
-          <w:highlight w:val="blue"/>
+          <w:highlight w:val="darkYellow"/>
         </w:rPr>
         <w:t xml:space="preserve"> </w:t>
       </w:r>
@@ -9631,7 +9572,7 @@
           <w:w w:val="89"/>
           <w:kern w:val="0"/>
           <w:sz w:val="22"/>
-          <w:highlight w:val="blue"/>
+          <w:highlight w:val="darkYellow"/>
         </w:rPr>
         <w:t>“Tiene</w:t>
       </w:r>
@@ -9643,7 +9584,7 @@
           <w:w w:val="83"/>
           <w:kern w:val="0"/>
           <w:sz w:val="22"/>
-          <w:highlight w:val="blue"/>
+          <w:highlight w:val="darkYellow"/>
         </w:rPr>
         <w:t xml:space="preserve"> </w:t>
       </w:r>
@@ -9656,7 +9597,7 @@
           <w:w w:val="97"/>
           <w:kern w:val="0"/>
           <w:sz w:val="22"/>
-          <w:highlight w:val="blue"/>
+          <w:highlight w:val="darkYellow"/>
         </w:rPr>
         <w:t>un</w:t>
       </w:r>
@@ -9668,19 +9609,19 @@
           <w:w w:val="95"/>
           <w:kern w:val="0"/>
           <w:sz w:val="22"/>
-          <w:highlight w:val="blue"/>
-        </w:rPr>
-        <w:t xml:space="preserve"> </w:t>
-      </w:r>
-      <w:r>
-        <w:rPr>
-          <w:rFonts w:eastAsia="Arial" w:cs="Arial" w:ascii="Arial" w:hAnsi="Arial"/>
-          <w:bCs/>
-          <w:color w:val="000000"/>
-          <w:spacing w:val="0"/>
-          <w:kern w:val="0"/>
-          <w:sz w:val="22"/>
-          <w:highlight w:val="blue"/>
+          <w:highlight w:val="darkYellow"/>
+        </w:rPr>
+        <w:t xml:space="preserve"> </w:t>
+      </w:r>
+      <w:r>
+        <w:rPr>
+          <w:rFonts w:eastAsia="Arial" w:cs="Arial" w:ascii="Arial" w:hAnsi="Arial"/>
+          <w:bCs/>
+          <w:color w:val="000000"/>
+          <w:spacing w:val="0"/>
+          <w:kern w:val="0"/>
+          <w:sz w:val="22"/>
+          <w:highlight w:val="darkYellow"/>
         </w:rPr>
         <w:t>año”,</w:t>
       </w:r>
@@ -9692,19 +9633,19 @@
           <w:w w:val="99"/>
           <w:kern w:val="0"/>
           <w:sz w:val="22"/>
-          <w:highlight w:val="blue"/>
-        </w:rPr>
-        <w:t xml:space="preserve"> </w:t>
-      </w:r>
-      <w:r>
-        <w:rPr>
-          <w:rFonts w:eastAsia="Arial" w:cs="Arial" w:ascii="Arial" w:hAnsi="Arial"/>
-          <w:bCs/>
-          <w:color w:val="000000"/>
-          <w:spacing w:val="0"/>
-          <w:kern w:val="0"/>
-          <w:sz w:val="22"/>
-          <w:highlight w:val="blue"/>
+          <w:highlight w:val="darkYellow"/>
+        </w:rPr>
+        <w:t xml:space="preserve"> </w:t>
+      </w:r>
+      <w:r>
+        <w:rPr>
+          <w:rFonts w:eastAsia="Arial" w:cs="Arial" w:ascii="Arial" w:hAnsi="Arial"/>
+          <w:bCs/>
+          <w:color w:val="000000"/>
+          <w:spacing w:val="0"/>
+          <w:kern w:val="0"/>
+          <w:sz w:val="22"/>
+          <w:highlight w:val="darkYellow"/>
         </w:rPr>
         <w:t>el</w:t>
       </w:r>
@@ -9716,7 +9657,7 @@
           <w:w w:val="99"/>
           <w:kern w:val="0"/>
           <w:sz w:val="22"/>
-          <w:highlight w:val="blue"/>
+          <w:highlight w:val="darkYellow"/>
         </w:rPr>
         <w:t xml:space="preserve"> </w:t>
       </w:r>
@@ -9729,7 +9670,7 @@
           <w:w w:val="99"/>
           <w:kern w:val="0"/>
           <w:sz w:val="22"/>
-          <w:highlight w:val="blue"/>
+          <w:highlight w:val="darkYellow"/>
         </w:rPr>
         <w:t>paquete</w:t>
       </w:r>
@@ -9741,7 +9682,7 @@
           <w:w w:val="98"/>
           <w:kern w:val="0"/>
           <w:sz w:val="22"/>
-          <w:highlight w:val="blue"/>
+          <w:highlight w:val="darkYellow"/>
         </w:rPr>
         <w:t xml:space="preserve"> </w:t>
       </w:r>
@@ -9754,7 +9695,7 @@
           <w:w w:val="98"/>
           <w:kern w:val="0"/>
           <w:sz w:val="22"/>
-          <w:highlight w:val="blue"/>
+          <w:highlight w:val="darkYellow"/>
         </w:rPr>
         <w:t>que</w:t>
       </w:r>
@@ -9766,19 +9707,19 @@
           <w:w w:val="97"/>
           <w:kern w:val="0"/>
           <w:sz w:val="22"/>
-          <w:highlight w:val="blue"/>
-        </w:rPr>
-        <w:t xml:space="preserve"> </w:t>
-      </w:r>
-      <w:r>
-        <w:rPr>
-          <w:rFonts w:eastAsia="Arial" w:cs="Arial" w:ascii="Arial" w:hAnsi="Arial"/>
-          <w:bCs/>
-          <w:color w:val="000000"/>
-          <w:spacing w:val="0"/>
-          <w:kern w:val="0"/>
-          <w:sz w:val="22"/>
-          <w:highlight w:val="blue"/>
+          <w:highlight w:val="darkYellow"/>
+        </w:rPr>
+        <w:t xml:space="preserve"> </w:t>
+      </w:r>
+      <w:r>
+        <w:rPr>
+          <w:rFonts w:eastAsia="Arial" w:cs="Arial" w:ascii="Arial" w:hAnsi="Arial"/>
+          <w:bCs/>
+          <w:color w:val="000000"/>
+          <w:spacing w:val="0"/>
+          <w:kern w:val="0"/>
+          <w:sz w:val="22"/>
+          <w:highlight w:val="darkYellow"/>
         </w:rPr>
         <w:t>incluye</w:t>
       </w:r>
@@ -9790,19 +9731,19 @@
           <w:spacing w:val="1"/>
           <w:kern w:val="0"/>
           <w:sz w:val="22"/>
-          <w:highlight w:val="blue"/>
-        </w:rPr>
-        <w:t xml:space="preserve"> </w:t>
-      </w:r>
-      <w:r>
-        <w:rPr>
-          <w:rFonts w:eastAsia="Arial" w:cs="Arial" w:ascii="Arial" w:hAnsi="Arial"/>
-          <w:bCs/>
-          <w:color w:val="000000"/>
-          <w:spacing w:val="0"/>
-          <w:kern w:val="0"/>
-          <w:sz w:val="22"/>
-          <w:highlight w:val="blue"/>
+          <w:highlight w:val="darkYellow"/>
+        </w:rPr>
+        <w:t xml:space="preserve"> </w:t>
+      </w:r>
+      <w:r>
+        <w:rPr>
+          <w:rFonts w:eastAsia="Arial" w:cs="Arial" w:ascii="Arial" w:hAnsi="Arial"/>
+          <w:bCs/>
+          <w:color w:val="000000"/>
+          <w:spacing w:val="0"/>
+          <w:kern w:val="0"/>
+          <w:sz w:val="22"/>
+          <w:highlight w:val="darkYellow"/>
         </w:rPr>
         <w:t>todos</w:t>
       </w:r>
@@ -9814,19 +9755,19 @@
           <w:w w:val="99"/>
           <w:kern w:val="0"/>
           <w:sz w:val="22"/>
-          <w:highlight w:val="blue"/>
-        </w:rPr>
-        <w:t xml:space="preserve"> </w:t>
-      </w:r>
-      <w:r>
-        <w:rPr>
-          <w:rFonts w:eastAsia="Arial" w:cs="Arial" w:ascii="Arial" w:hAnsi="Arial"/>
-          <w:bCs/>
-          <w:color w:val="000000"/>
-          <w:spacing w:val="0"/>
-          <w:kern w:val="0"/>
-          <w:sz w:val="22"/>
-          <w:highlight w:val="blue"/>
+          <w:highlight w:val="darkYellow"/>
+        </w:rPr>
+        <w:t xml:space="preserve"> </w:t>
+      </w:r>
+      <w:r>
+        <w:rPr>
+          <w:rFonts w:eastAsia="Arial" w:cs="Arial" w:ascii="Arial" w:hAnsi="Arial"/>
+          <w:bCs/>
+          <w:color w:val="000000"/>
+          <w:spacing w:val="0"/>
+          <w:kern w:val="0"/>
+          <w:sz w:val="22"/>
+          <w:highlight w:val="darkYellow"/>
         </w:rPr>
         <w:t>los</w:t>
       </w:r>
@@ -9838,7 +9779,7 @@
           <w:w w:val="98"/>
           <w:kern w:val="0"/>
           <w:sz w:val="22"/>
-          <w:highlight w:val="blue"/>
+          <w:highlight w:val="darkYellow"/>
         </w:rPr>
         <w:t xml:space="preserve"> </w:t>
       </w:r>
@@ -9851,7 +9792,7 @@
           <w:w w:val="90"/>
           <w:kern w:val="0"/>
           <w:sz w:val="22"/>
-          <w:highlight w:val="blue"/>
+          <w:highlight w:val="darkYellow"/>
         </w:rPr>
         <w:t>tratamientos</w:t>
       </w:r>
@@ -9863,7 +9804,7 @@
           <w:w w:val="82"/>
           <w:kern w:val="0"/>
           <w:sz w:val="22"/>
-          <w:highlight w:val="blue"/>
+          <w:highlight w:val="darkYellow"/>
         </w:rPr>
         <w:t xml:space="preserve"> </w:t>
       </w:r>
@@ -9876,7 +9817,7 @@
           <w:w w:val="102"/>
           <w:kern w:val="0"/>
           <w:sz w:val="22"/>
-          <w:highlight w:val="blue"/>
+          <w:highlight w:val="darkYellow"/>
         </w:rPr>
         <w:t>a</w:t>
       </w:r>
@@ -9888,19 +9829,19 @@
           <w:w w:val="100"/>
           <w:kern w:val="0"/>
           <w:sz w:val="22"/>
-          <w:highlight w:val="blue"/>
-        </w:rPr>
-        <w:t xml:space="preserve"> </w:t>
-      </w:r>
-      <w:r>
-        <w:rPr>
-          <w:rFonts w:eastAsia="Arial" w:cs="Arial" w:ascii="Arial" w:hAnsi="Arial"/>
-          <w:bCs/>
-          <w:color w:val="000000"/>
-          <w:spacing w:val="0"/>
-          <w:kern w:val="0"/>
-          <w:sz w:val="22"/>
-          <w:highlight w:val="blue"/>
+          <w:highlight w:val="darkYellow"/>
+        </w:rPr>
+        <w:t xml:space="preserve"> </w:t>
+      </w:r>
+      <w:r>
+        <w:rPr>
+          <w:rFonts w:eastAsia="Arial" w:cs="Arial" w:ascii="Arial" w:hAnsi="Arial"/>
+          <w:bCs/>
+          <w:color w:val="000000"/>
+          <w:spacing w:val="0"/>
+          <w:kern w:val="0"/>
+          <w:sz w:val="22"/>
+          <w:highlight w:val="darkYellow"/>
         </w:rPr>
         <w:t>aplicarle</w:t>
       </w:r>
@@ -9912,19 +9853,19 @@
           <w:w w:val="99"/>
           <w:kern w:val="0"/>
           <w:sz w:val="22"/>
-          <w:highlight w:val="blue"/>
-        </w:rPr>
-        <w:t xml:space="preserve"> </w:t>
-      </w:r>
-      <w:r>
-        <w:rPr>
-          <w:rFonts w:eastAsia="Arial" w:cs="Arial" w:ascii="Arial" w:hAnsi="Arial"/>
-          <w:bCs/>
-          <w:color w:val="000000"/>
-          <w:spacing w:val="0"/>
-          <w:kern w:val="0"/>
-          <w:sz w:val="22"/>
-          <w:highlight w:val="blue"/>
+          <w:highlight w:val="darkYellow"/>
+        </w:rPr>
+        <w:t xml:space="preserve"> </w:t>
+      </w:r>
+      <w:r>
+        <w:rPr>
+          <w:rFonts w:eastAsia="Arial" w:cs="Arial" w:ascii="Arial" w:hAnsi="Arial"/>
+          <w:bCs/>
+          <w:color w:val="000000"/>
+          <w:spacing w:val="0"/>
+          <w:kern w:val="0"/>
+          <w:sz w:val="22"/>
+          <w:highlight w:val="darkYellow"/>
         </w:rPr>
         <w:t>a</w:t>
       </w:r>
@@ -9936,19 +9877,19 @@
           <w:w w:val="99"/>
           <w:kern w:val="0"/>
           <w:sz w:val="22"/>
-          <w:highlight w:val="blue"/>
-        </w:rPr>
-        <w:t xml:space="preserve"> </w:t>
-      </w:r>
-      <w:r>
-        <w:rPr>
-          <w:rFonts w:eastAsia="Arial" w:cs="Arial" w:ascii="Arial" w:hAnsi="Arial"/>
-          <w:bCs/>
-          <w:color w:val="000000"/>
-          <w:spacing w:val="0"/>
-          <w:kern w:val="0"/>
-          <w:sz w:val="22"/>
-          <w:highlight w:val="blue"/>
+          <w:highlight w:val="darkYellow"/>
+        </w:rPr>
+        <w:t xml:space="preserve"> </w:t>
+      </w:r>
+      <w:r>
+        <w:rPr>
+          <w:rFonts w:eastAsia="Arial" w:cs="Arial" w:ascii="Arial" w:hAnsi="Arial"/>
+          <w:bCs/>
+          <w:color w:val="000000"/>
+          <w:spacing w:val="0"/>
+          <w:kern w:val="0"/>
+          <w:sz w:val="22"/>
+          <w:highlight w:val="darkYellow"/>
         </w:rPr>
         <w:t>una</w:t>
       </w:r>
@@ -9960,19 +9901,19 @@
           <w:w w:val="99"/>
           <w:kern w:val="0"/>
           <w:sz w:val="22"/>
-          <w:highlight w:val="blue"/>
-        </w:rPr>
-        <w:t xml:space="preserve"> </w:t>
-      </w:r>
-      <w:r>
-        <w:rPr>
-          <w:rFonts w:eastAsia="Arial" w:cs="Arial" w:ascii="Arial" w:hAnsi="Arial"/>
-          <w:bCs/>
-          <w:color w:val="000000"/>
-          <w:spacing w:val="0"/>
-          <w:kern w:val="0"/>
-          <w:sz w:val="22"/>
-          <w:highlight w:val="blue"/>
+          <w:highlight w:val="darkYellow"/>
+        </w:rPr>
+        <w:t xml:space="preserve"> </w:t>
+      </w:r>
+      <w:r>
+        <w:rPr>
+          <w:rFonts w:eastAsia="Arial" w:cs="Arial" w:ascii="Arial" w:hAnsi="Arial"/>
+          <w:bCs/>
+          <w:color w:val="000000"/>
+          <w:spacing w:val="0"/>
+          <w:kern w:val="0"/>
+          <w:sz w:val="22"/>
+          <w:highlight w:val="darkYellow"/>
         </w:rPr>
         <w:t>mascota</w:t>
       </w:r>
@@ -9984,19 +9925,19 @@
           <w:w w:val="99"/>
           <w:kern w:val="0"/>
           <w:sz w:val="22"/>
-          <w:highlight w:val="blue"/>
-        </w:rPr>
-        <w:t xml:space="preserve"> </w:t>
-      </w:r>
-      <w:r>
-        <w:rPr>
-          <w:rFonts w:eastAsia="Arial" w:cs="Arial" w:ascii="Arial" w:hAnsi="Arial"/>
-          <w:bCs/>
-          <w:color w:val="000000"/>
-          <w:spacing w:val="0"/>
-          <w:kern w:val="0"/>
-          <w:sz w:val="22"/>
-          <w:highlight w:val="blue"/>
+          <w:highlight w:val="darkYellow"/>
+        </w:rPr>
+        <w:t xml:space="preserve"> </w:t>
+      </w:r>
+      <w:r>
+        <w:rPr>
+          <w:rFonts w:eastAsia="Arial" w:cs="Arial" w:ascii="Arial" w:hAnsi="Arial"/>
+          <w:bCs/>
+          <w:color w:val="000000"/>
+          <w:spacing w:val="0"/>
+          <w:kern w:val="0"/>
+          <w:sz w:val="22"/>
+          <w:highlight w:val="darkYellow"/>
         </w:rPr>
         <w:t>al</w:t>
       </w:r>
@@ -10008,7 +9949,7 @@
           <w:w w:val="99"/>
           <w:kern w:val="0"/>
           <w:sz w:val="22"/>
-          <w:highlight w:val="blue"/>
+          <w:highlight w:val="darkYellow"/>
         </w:rPr>
         <w:t xml:space="preserve"> </w:t>
       </w:r>
@@ -10021,7 +9962,7 @@
           <w:w w:val="90"/>
           <w:kern w:val="0"/>
           <w:sz w:val="22"/>
-          <w:highlight w:val="blue"/>
+          <w:highlight w:val="darkYellow"/>
         </w:rPr>
         <w:t>cumplir</w:t>
       </w:r>
@@ -10033,7 +9974,7 @@
           <w:w w:val="83"/>
           <w:kern w:val="0"/>
           <w:sz w:val="22"/>
-          <w:highlight w:val="blue"/>
+          <w:highlight w:val="darkYellow"/>
         </w:rPr>
         <w:t xml:space="preserve"> </w:t>
       </w:r>
@@ -10046,7 +9987,7 @@
           <w:w w:val="93"/>
           <w:kern w:val="0"/>
           <w:sz w:val="22"/>
-          <w:highlight w:val="blue"/>
+          <w:highlight w:val="darkYellow"/>
         </w:rPr>
         <w:t>un</w:t>
       </w:r>
@@ -10058,19 +9999,19 @@
           <w:w w:val="87"/>
           <w:kern w:val="0"/>
           <w:sz w:val="22"/>
-          <w:highlight w:val="blue"/>
-        </w:rPr>
-        <w:t xml:space="preserve"> </w:t>
-      </w:r>
-      <w:r>
-        <w:rPr>
-          <w:rFonts w:eastAsia="Arial" w:cs="Arial" w:ascii="Arial" w:hAnsi="Arial"/>
-          <w:bCs/>
-          <w:color w:val="000000"/>
-          <w:spacing w:val="0"/>
-          <w:kern w:val="0"/>
-          <w:sz w:val="22"/>
-          <w:highlight w:val="blue"/>
+          <w:highlight w:val="darkYellow"/>
+        </w:rPr>
+        <w:t xml:space="preserve"> </w:t>
+      </w:r>
+      <w:r>
+        <w:rPr>
+          <w:rFonts w:eastAsia="Arial" w:cs="Arial" w:ascii="Arial" w:hAnsi="Arial"/>
+          <w:bCs/>
+          <w:color w:val="000000"/>
+          <w:spacing w:val="0"/>
+          <w:kern w:val="0"/>
+          <w:sz w:val="22"/>
+          <w:highlight w:val="darkYellow"/>
         </w:rPr>
         <w:t>año,</w:t>
       </w:r>
@@ -10082,19 +10023,19 @@
           <w:spacing w:val="1"/>
           <w:kern w:val="0"/>
           <w:sz w:val="22"/>
-          <w:highlight w:val="blue"/>
-        </w:rPr>
-        <w:t xml:space="preserve"> </w:t>
-      </w:r>
-      <w:r>
-        <w:rPr>
-          <w:rFonts w:eastAsia="Arial" w:cs="Arial" w:ascii="Arial" w:hAnsi="Arial"/>
-          <w:bCs/>
-          <w:color w:val="000000"/>
-          <w:spacing w:val="0"/>
-          <w:kern w:val="0"/>
-          <w:sz w:val="22"/>
-          <w:highlight w:val="blue"/>
+          <w:highlight w:val="darkYellow"/>
+        </w:rPr>
+        <w:t xml:space="preserve"> </w:t>
+      </w:r>
+      <w:r>
+        <w:rPr>
+          <w:rFonts w:eastAsia="Arial" w:cs="Arial" w:ascii="Arial" w:hAnsi="Arial"/>
+          <w:bCs/>
+          <w:color w:val="000000"/>
+          <w:spacing w:val="0"/>
+          <w:kern w:val="0"/>
+          <w:sz w:val="22"/>
+          <w:highlight w:val="darkYellow"/>
         </w:rPr>
         <w:t>como</w:t>
       </w:r>
@@ -10106,7 +10047,7 @@
           <w:w w:val="99"/>
           <w:kern w:val="0"/>
           <w:sz w:val="22"/>
-          <w:highlight w:val="blue"/>
+          <w:highlight w:val="darkYellow"/>
         </w:rPr>
         <w:t xml:space="preserve"> </w:t>
       </w:r>
@@ -10119,7 +10060,7 @@
           <w:w w:val="92"/>
           <w:kern w:val="0"/>
           <w:sz w:val="22"/>
-          <w:highlight w:val="blue"/>
+          <w:highlight w:val="darkYellow"/>
         </w:rPr>
         <w:t>vacunarlo,</w:t>
       </w:r>
@@ -10131,19 +10072,19 @@
           <w:w w:val="87"/>
           <w:kern w:val="0"/>
           <w:sz w:val="22"/>
-          <w:highlight w:val="blue"/>
-        </w:rPr>
-        <w:t xml:space="preserve"> </w:t>
-      </w:r>
-      <w:r>
-        <w:rPr>
-          <w:rFonts w:eastAsia="Arial" w:cs="Arial" w:ascii="Arial" w:hAnsi="Arial"/>
-          <w:bCs/>
-          <w:color w:val="000000"/>
-          <w:spacing w:val="0"/>
-          <w:kern w:val="0"/>
-          <w:sz w:val="22"/>
-          <w:highlight w:val="blue"/>
+          <w:highlight w:val="darkYellow"/>
+        </w:rPr>
+        <w:t xml:space="preserve"> </w:t>
+      </w:r>
+      <w:r>
+        <w:rPr>
+          <w:rFonts w:eastAsia="Arial" w:cs="Arial" w:ascii="Arial" w:hAnsi="Arial"/>
+          <w:bCs/>
+          <w:color w:val="000000"/>
+          <w:spacing w:val="0"/>
+          <w:kern w:val="0"/>
+          <w:sz w:val="22"/>
+          <w:highlight w:val="darkYellow"/>
         </w:rPr>
         <w:t>hacerle</w:t>
       </w:r>
@@ -10155,19 +10096,19 @@
           <w:spacing w:val="1"/>
           <w:kern w:val="0"/>
           <w:sz w:val="22"/>
-          <w:highlight w:val="blue"/>
-        </w:rPr>
-        <w:t xml:space="preserve"> </w:t>
-      </w:r>
-      <w:r>
-        <w:rPr>
-          <w:rFonts w:eastAsia="Arial" w:cs="Arial" w:ascii="Arial" w:hAnsi="Arial"/>
-          <w:bCs/>
-          <w:color w:val="000000"/>
-          <w:spacing w:val="0"/>
-          <w:kern w:val="0"/>
-          <w:sz w:val="22"/>
-          <w:highlight w:val="blue"/>
+          <w:highlight w:val="darkYellow"/>
+        </w:rPr>
+        <w:t xml:space="preserve"> </w:t>
+      </w:r>
+      <w:r>
+        <w:rPr>
+          <w:rFonts w:eastAsia="Arial" w:cs="Arial" w:ascii="Arial" w:hAnsi="Arial"/>
+          <w:bCs/>
+          <w:color w:val="000000"/>
+          <w:spacing w:val="0"/>
+          <w:kern w:val="0"/>
+          <w:sz w:val="22"/>
+          <w:highlight w:val="darkYellow"/>
         </w:rPr>
         <w:t>masajes,</w:t>
       </w:r>
@@ -10179,7 +10120,7 @@
           <w:w w:val="98"/>
           <w:kern w:val="0"/>
           <w:sz w:val="22"/>
-          <w:highlight w:val="blue"/>
+          <w:highlight w:val="darkYellow"/>
         </w:rPr>
         <w:t xml:space="preserve"> </w:t>
       </w:r>
@@ -10192,7 +10133,7 @@
           <w:w w:val="96"/>
           <w:kern w:val="0"/>
           <w:sz w:val="22"/>
-          <w:highlight w:val="blue"/>
+          <w:highlight w:val="darkYellow"/>
         </w:rPr>
         <w:t>etc.).</w:t>
       </w:r>
@@ -10250,8 +10191,8 @@
         <mc:AlternateContent>
           <mc:Choice Requires="wps">
             <w:drawing>
-              <wp:inline distT="0" distB="0" distL="114300" distR="114300">
-                <wp:extent cx="1270" cy="1270"/>
+              <wp:inline distT="0" distB="0" distL="0" distR="0">
+                <wp:extent cx="1905" cy="1905"/>
                 <wp:effectExtent l="0" t="0" r="0" b="0"/>
                 <wp:docPr id="2" name=""/>
                 <a:graphic xmlns:a="http://schemas.openxmlformats.org/drawingml/2006/main">
@@ -10261,7 +10202,7 @@
                       <wps:spPr>
                         <a:xfrm>
                           <a:off x="0" y="0"/>
-                          <a:ext cx="720" cy="720"/>
+                          <a:ext cx="1440" cy="1440"/>
                         </a:xfrm>
                         <a:custGeom>
                           <a:avLst/>
@@ -10330,13 +10271,7 @@
             </w:drawing>
           </mc:Choice>
           <mc:Fallback>
-            <w:pict>
-              <v:shape id="shape_0" fillcolor="white" stroked="t" style="position:absolute;margin-left:0pt;margin-top:-0.1pt;width:0pt;height:0pt;mso-position-vertical:top" type="shapetype_12">
-                <w10:wrap type="none"/>
-                <v:fill o:detectmouseclick="t" type="solid" color2="black"/>
-                <v:stroke color="black" joinstyle="miter" endcap="flat"/>
-              </v:shape>
-            </w:pict>
+            <w:pict/>
           </mc:Fallback>
         </mc:AlternateContent>
       </w:r>
@@ -13403,6 +13338,7 @@
       </w:pPr>
       <w:rPr>
         <w:rFonts w:ascii="Symbol" w:hAnsi="Symbol" w:cs="Symbol" w:hint="default"/>
+        <w:rFonts w:cs="Symbol"/>
       </w:rPr>
     </w:lvl>
     <w:lvl w:ilvl="2">
@@ -13415,6 +13351,7 @@
       </w:pPr>
       <w:rPr>
         <w:rFonts w:ascii="Symbol" w:hAnsi="Symbol" w:cs="Symbol" w:hint="default"/>
+        <w:rFonts w:cs="Symbol"/>
       </w:rPr>
     </w:lvl>
     <w:lvl w:ilvl="3">
@@ -13427,6 +13364,7 @@
       </w:pPr>
       <w:rPr>
         <w:rFonts w:ascii="Symbol" w:hAnsi="Symbol" w:cs="Symbol" w:hint="default"/>
+        <w:rFonts w:cs="Symbol"/>
       </w:rPr>
     </w:lvl>
     <w:lvl w:ilvl="4">
@@ -13439,6 +13377,7 @@
       </w:pPr>
       <w:rPr>
         <w:rFonts w:ascii="Symbol" w:hAnsi="Symbol" w:cs="Symbol" w:hint="default"/>
+        <w:rFonts w:cs="Symbol"/>
       </w:rPr>
     </w:lvl>
     <w:lvl w:ilvl="5">
@@ -13451,6 +13390,7 @@
       </w:pPr>
       <w:rPr>
         <w:rFonts w:ascii="Symbol" w:hAnsi="Symbol" w:cs="Symbol" w:hint="default"/>
+        <w:rFonts w:cs="Symbol"/>
       </w:rPr>
     </w:lvl>
     <w:lvl w:ilvl="6">
@@ -13463,6 +13403,7 @@
       </w:pPr>
       <w:rPr>
         <w:rFonts w:ascii="Symbol" w:hAnsi="Symbol" w:cs="Symbol" w:hint="default"/>
+        <w:rFonts w:cs="Symbol"/>
       </w:rPr>
     </w:lvl>
     <w:lvl w:ilvl="7">
@@ -13475,6 +13416,7 @@
       </w:pPr>
       <w:rPr>
         <w:rFonts w:ascii="Symbol" w:hAnsi="Symbol" w:cs="Symbol" w:hint="default"/>
+        <w:rFonts w:cs="Symbol"/>
       </w:rPr>
     </w:lvl>
     <w:lvl w:ilvl="8">
@@ -13487,6 +13429,7 @@
       </w:pPr>
       <w:rPr>
         <w:rFonts w:ascii="Symbol" w:hAnsi="Symbol" w:cs="Symbol" w:hint="default"/>
+        <w:rFonts w:cs="Symbol"/>
       </w:rPr>
     </w:lvl>
   </w:abstractNum>
@@ -13598,7 +13541,6 @@
       <w:rPr>
         <w:rFonts w:ascii="Calibri" w:hAnsi="Calibri" w:eastAsia="NSimSun" w:cs="Arial"/>
         <w:kern w:val="2"/>
-        <w:sz w:val="22"/>
         <w:szCs w:val="24"/>
         <w:lang w:val="en-US" w:eastAsia="zh-CN" w:bidi="hi-IN"/>
       </w:rPr>
@@ -13613,6 +13555,7 @@
     <w:pPr>
       <w:widowControl w:val="false"/>
       <w:bidi w:val="0"/>
+      <w:spacing w:before="0" w:after="0"/>
       <w:jc w:val="both"/>
     </w:pPr>
     <w:rPr>

</xml_diff>